<commit_message>
Week 2 - Lab
</commit_message>
<xml_diff>
--- a/LABlogbook.docx
+++ b/LABlogbook.docx
@@ -56,6 +56,7 @@
       </w:pPr>
       <w:r>
         <w:rPr>
+          <w:noProof/>
           <w:sz w:val="44"/>
           <w:szCs w:val="44"/>
           <w:u w:val="single"/>
@@ -116,12 +117,75 @@
           <w:u w:val="single"/>
         </w:rPr>
       </w:pPr>
-      <w:r>
-        <w:rPr>
-          <w:sz w:val="44"/>
-          <w:szCs w:val="44"/>
-          <w:u w:val="single"/>
-        </w:rPr>
+    </w:p>
+    <w:p>
+      <w:pPr>
+        <w:jc w:val="both"/>
+        <w:rPr>
+          <w:sz w:val="44"/>
+          <w:szCs w:val="44"/>
+          <w:u w:val="single"/>
+        </w:rPr>
+      </w:pPr>
+    </w:p>
+    <w:p>
+      <w:pPr>
+        <w:jc w:val="both"/>
+        <w:rPr>
+          <w:sz w:val="44"/>
+          <w:szCs w:val="44"/>
+          <w:u w:val="single"/>
+        </w:rPr>
+      </w:pPr>
+    </w:p>
+    <w:p>
+      <w:pPr>
+        <w:jc w:val="both"/>
+        <w:rPr>
+          <w:sz w:val="44"/>
+          <w:szCs w:val="44"/>
+          <w:u w:val="single"/>
+        </w:rPr>
+      </w:pPr>
+    </w:p>
+    <w:p>
+      <w:pPr>
+        <w:jc w:val="both"/>
+        <w:rPr>
+          <w:sz w:val="44"/>
+          <w:szCs w:val="44"/>
+          <w:u w:val="single"/>
+        </w:rPr>
+      </w:pPr>
+    </w:p>
+    <w:p>
+      <w:pPr>
+        <w:jc w:val="both"/>
+        <w:rPr>
+          <w:sz w:val="44"/>
+          <w:szCs w:val="44"/>
+          <w:u w:val="single"/>
+        </w:rPr>
+      </w:pPr>
+    </w:p>
+    <w:p>
+      <w:pPr>
+        <w:jc w:val="both"/>
+        <w:rPr>
+          <w:sz w:val="44"/>
+          <w:szCs w:val="44"/>
+          <w:u w:val="single"/>
+          <w:lang w:val="de-DE"/>
+        </w:rPr>
+      </w:pPr>
+      <w:r>
+        <w:rPr>
+          <w:sz w:val="44"/>
+          <w:szCs w:val="44"/>
+          <w:u w:val="single"/>
+          <w:lang w:val="de-DE"/>
+        </w:rPr>
+        <w:lastRenderedPageBreak/>
         <w:t>Lab 2</w:t>
       </w:r>
     </w:p>
@@ -129,27 +193,554 @@
       <w:pPr>
         <w:jc w:val="both"/>
         <w:rPr>
-          <w:sz w:val="44"/>
-          <w:szCs w:val="44"/>
-          <w:u w:val="single"/>
-        </w:rPr>
-      </w:pPr>
-    </w:p>
-    <w:p>
-      <w:pPr>
-        <w:jc w:val="both"/>
-        <w:rPr>
-          <w:sz w:val="44"/>
-          <w:szCs w:val="44"/>
-          <w:u w:val="single"/>
-        </w:rPr>
-      </w:pPr>
-      <w:r>
-        <w:rPr>
-          <w:sz w:val="44"/>
-          <w:szCs w:val="44"/>
-          <w:u w:val="single"/>
-        </w:rPr>
+          <w:b/>
+          <w:bCs/>
+          <w:sz w:val="28"/>
+          <w:szCs w:val="28"/>
+        </w:rPr>
+      </w:pPr>
+      <w:r>
+        <w:rPr>
+          <w:b/>
+          <w:bCs/>
+          <w:sz w:val="28"/>
+          <w:szCs w:val="28"/>
+        </w:rPr>
+        <w:t xml:space="preserve">Model 1 MLP Architecture: </w:t>
+      </w:r>
+    </w:p>
+    <w:p>
+      <w:pPr>
+        <w:jc w:val="both"/>
+        <w:rPr>
+          <w:sz w:val="28"/>
+          <w:szCs w:val="28"/>
+        </w:rPr>
+      </w:pPr>
+      <w:r>
+        <w:rPr>
+          <w:sz w:val="28"/>
+          <w:szCs w:val="28"/>
+        </w:rPr>
+        <w:drawing>
+          <wp:inline distT="0" distB="0" distL="0" distR="0" wp14:anchorId="6F6684FC" wp14:editId="49293EE5">
+            <wp:extent cx="5731510" cy="5076825"/>
+            <wp:effectExtent l="0" t="0" r="2540" b="9525"/>
+            <wp:docPr id="677960147" name="Picture 1"/>
+            <wp:cNvGraphicFramePr>
+              <a:graphicFrameLocks xmlns:a="http://schemas.openxmlformats.org/drawingml/2006/main" noChangeAspect="1"/>
+            </wp:cNvGraphicFramePr>
+            <a:graphic xmlns:a="http://schemas.openxmlformats.org/drawingml/2006/main">
+              <a:graphicData uri="http://schemas.openxmlformats.org/drawingml/2006/picture">
+                <pic:pic xmlns:pic="http://schemas.openxmlformats.org/drawingml/2006/picture">
+                  <pic:nvPicPr>
+                    <pic:cNvPr id="677960147" name=""/>
+                    <pic:cNvPicPr/>
+                  </pic:nvPicPr>
+                  <pic:blipFill>
+                    <a:blip r:embed="rId5"/>
+                    <a:stretch>
+                      <a:fillRect/>
+                    </a:stretch>
+                  </pic:blipFill>
+                  <pic:spPr>
+                    <a:xfrm>
+                      <a:off x="0" y="0"/>
+                      <a:ext cx="5731510" cy="5076825"/>
+                    </a:xfrm>
+                    <a:prstGeom prst="rect">
+                      <a:avLst/>
+                    </a:prstGeom>
+                  </pic:spPr>
+                </pic:pic>
+              </a:graphicData>
+            </a:graphic>
+          </wp:inline>
+        </w:drawing>
+      </w:r>
+    </w:p>
+    <w:p>
+      <w:pPr>
+        <w:jc w:val="both"/>
+        <w:rPr>
+          <w:sz w:val="28"/>
+          <w:szCs w:val="28"/>
+        </w:rPr>
+      </w:pPr>
+      <w:r>
+        <w:rPr>
+          <w:sz w:val="28"/>
+          <w:szCs w:val="28"/>
+        </w:rPr>
+        <w:t>Model Accuracy is 0.93</w:t>
+      </w:r>
+    </w:p>
+    <w:p>
+      <w:pPr>
+        <w:jc w:val="both"/>
+        <w:rPr>
+          <w:sz w:val="28"/>
+          <w:szCs w:val="28"/>
+        </w:rPr>
+      </w:pPr>
+    </w:p>
+    <w:p>
+      <w:pPr>
+        <w:jc w:val="both"/>
+        <w:rPr>
+          <w:sz w:val="28"/>
+          <w:szCs w:val="28"/>
+        </w:rPr>
+      </w:pPr>
+    </w:p>
+    <w:p>
+      <w:pPr>
+        <w:jc w:val="both"/>
+        <w:rPr>
+          <w:sz w:val="28"/>
+          <w:szCs w:val="28"/>
+        </w:rPr>
+      </w:pPr>
+    </w:p>
+    <w:p>
+      <w:pPr>
+        <w:jc w:val="both"/>
+        <w:rPr>
+          <w:sz w:val="28"/>
+          <w:szCs w:val="28"/>
+        </w:rPr>
+      </w:pPr>
+    </w:p>
+    <w:p>
+      <w:pPr>
+        <w:jc w:val="both"/>
+        <w:rPr>
+          <w:sz w:val="28"/>
+          <w:szCs w:val="28"/>
+        </w:rPr>
+      </w:pPr>
+    </w:p>
+    <w:p>
+      <w:pPr>
+        <w:jc w:val="both"/>
+        <w:rPr>
+          <w:sz w:val="28"/>
+          <w:szCs w:val="28"/>
+        </w:rPr>
+      </w:pPr>
+    </w:p>
+    <w:p>
+      <w:pPr>
+        <w:jc w:val="both"/>
+        <w:rPr>
+          <w:sz w:val="28"/>
+          <w:szCs w:val="28"/>
+        </w:rPr>
+      </w:pPr>
+    </w:p>
+    <w:p>
+      <w:pPr>
+        <w:jc w:val="both"/>
+        <w:rPr>
+          <w:b/>
+          <w:bCs/>
+          <w:sz w:val="28"/>
+          <w:szCs w:val="28"/>
+        </w:rPr>
+      </w:pPr>
+      <w:r>
+        <w:rPr>
+          <w:b/>
+          <w:bCs/>
+          <w:sz w:val="28"/>
+          <w:szCs w:val="28"/>
+        </w:rPr>
+        <w:lastRenderedPageBreak/>
+        <w:t>Model 2 Architecture:</w:t>
+      </w:r>
+    </w:p>
+    <w:p>
+      <w:pPr>
+        <w:jc w:val="both"/>
+        <w:rPr>
+          <w:sz w:val="28"/>
+          <w:szCs w:val="28"/>
+        </w:rPr>
+      </w:pPr>
+      <w:r>
+        <w:rPr>
+          <w:sz w:val="28"/>
+          <w:szCs w:val="28"/>
+        </w:rPr>
+        <w:drawing>
+          <wp:inline distT="0" distB="0" distL="0" distR="0" wp14:anchorId="6925721C" wp14:editId="431EE619">
+            <wp:extent cx="5731510" cy="5138420"/>
+            <wp:effectExtent l="0" t="0" r="2540" b="5080"/>
+            <wp:docPr id="1216248426" name="Picture 1"/>
+            <wp:cNvGraphicFramePr>
+              <a:graphicFrameLocks xmlns:a="http://schemas.openxmlformats.org/drawingml/2006/main" noChangeAspect="1"/>
+            </wp:cNvGraphicFramePr>
+            <a:graphic xmlns:a="http://schemas.openxmlformats.org/drawingml/2006/main">
+              <a:graphicData uri="http://schemas.openxmlformats.org/drawingml/2006/picture">
+                <pic:pic xmlns:pic="http://schemas.openxmlformats.org/drawingml/2006/picture">
+                  <pic:nvPicPr>
+                    <pic:cNvPr id="1216248426" name=""/>
+                    <pic:cNvPicPr/>
+                  </pic:nvPicPr>
+                  <pic:blipFill>
+                    <a:blip r:embed="rId6"/>
+                    <a:stretch>
+                      <a:fillRect/>
+                    </a:stretch>
+                  </pic:blipFill>
+                  <pic:spPr>
+                    <a:xfrm>
+                      <a:off x="0" y="0"/>
+                      <a:ext cx="5731510" cy="5138420"/>
+                    </a:xfrm>
+                    <a:prstGeom prst="rect">
+                      <a:avLst/>
+                    </a:prstGeom>
+                  </pic:spPr>
+                </pic:pic>
+              </a:graphicData>
+            </a:graphic>
+          </wp:inline>
+        </w:drawing>
+      </w:r>
+    </w:p>
+    <w:p>
+      <w:pPr>
+        <w:jc w:val="both"/>
+        <w:rPr>
+          <w:sz w:val="28"/>
+          <w:szCs w:val="28"/>
+        </w:rPr>
+      </w:pPr>
+      <w:r>
+        <w:rPr>
+          <w:sz w:val="28"/>
+          <w:szCs w:val="28"/>
+        </w:rPr>
+        <w:drawing>
+          <wp:inline distT="0" distB="0" distL="0" distR="0" wp14:anchorId="697100D1" wp14:editId="4D1E44AB">
+            <wp:extent cx="5731510" cy="1966595"/>
+            <wp:effectExtent l="0" t="0" r="2540" b="0"/>
+            <wp:docPr id="146863986" name="Picture 1"/>
+            <wp:cNvGraphicFramePr>
+              <a:graphicFrameLocks xmlns:a="http://schemas.openxmlformats.org/drawingml/2006/main" noChangeAspect="1"/>
+            </wp:cNvGraphicFramePr>
+            <a:graphic xmlns:a="http://schemas.openxmlformats.org/drawingml/2006/main">
+              <a:graphicData uri="http://schemas.openxmlformats.org/drawingml/2006/picture">
+                <pic:pic xmlns:pic="http://schemas.openxmlformats.org/drawingml/2006/picture">
+                  <pic:nvPicPr>
+                    <pic:cNvPr id="146863986" name=""/>
+                    <pic:cNvPicPr/>
+                  </pic:nvPicPr>
+                  <pic:blipFill>
+                    <a:blip r:embed="rId7"/>
+                    <a:stretch>
+                      <a:fillRect/>
+                    </a:stretch>
+                  </pic:blipFill>
+                  <pic:spPr>
+                    <a:xfrm>
+                      <a:off x="0" y="0"/>
+                      <a:ext cx="5731510" cy="1966595"/>
+                    </a:xfrm>
+                    <a:prstGeom prst="rect">
+                      <a:avLst/>
+                    </a:prstGeom>
+                  </pic:spPr>
+                </pic:pic>
+              </a:graphicData>
+            </a:graphic>
+          </wp:inline>
+        </w:drawing>
+      </w:r>
+    </w:p>
+    <w:p>
+      <w:pPr>
+        <w:jc w:val="both"/>
+        <w:rPr>
+          <w:sz w:val="28"/>
+          <w:szCs w:val="28"/>
+        </w:rPr>
+      </w:pPr>
+      <w:r>
+        <w:rPr>
+          <w:sz w:val="28"/>
+          <w:szCs w:val="28"/>
+        </w:rPr>
+        <w:t>Model Accuracy i</w:t>
+      </w:r>
+      <w:r>
+        <w:rPr>
+          <w:sz w:val="28"/>
+          <w:szCs w:val="28"/>
+        </w:rPr>
+        <w:t>s 0.958</w:t>
+      </w:r>
+    </w:p>
+    <w:p>
+      <w:pPr>
+        <w:jc w:val="both"/>
+        <w:rPr>
+          <w:sz w:val="44"/>
+          <w:szCs w:val="44"/>
+          <w:u w:val="single"/>
+        </w:rPr>
+      </w:pPr>
+    </w:p>
+    <w:p>
+      <w:pPr>
+        <w:jc w:val="both"/>
+        <w:rPr>
+          <w:b/>
+          <w:bCs/>
+          <w:sz w:val="28"/>
+          <w:szCs w:val="28"/>
+        </w:rPr>
+      </w:pPr>
+    </w:p>
+    <w:p>
+      <w:pPr>
+        <w:jc w:val="both"/>
+        <w:rPr>
+          <w:b/>
+          <w:bCs/>
+          <w:sz w:val="28"/>
+          <w:szCs w:val="28"/>
+        </w:rPr>
+      </w:pPr>
+      <w:r>
+        <w:rPr>
+          <w:b/>
+          <w:bCs/>
+          <w:sz w:val="28"/>
+          <w:szCs w:val="28"/>
+        </w:rPr>
+        <w:lastRenderedPageBreak/>
+        <w:t xml:space="preserve">Model </w:t>
+      </w:r>
+      <w:r>
+        <w:rPr>
+          <w:b/>
+          <w:bCs/>
+          <w:sz w:val="28"/>
+          <w:szCs w:val="28"/>
+        </w:rPr>
+        <w:t>3</w:t>
+      </w:r>
+      <w:r>
+        <w:rPr>
+          <w:b/>
+          <w:bCs/>
+          <w:sz w:val="28"/>
+          <w:szCs w:val="28"/>
+        </w:rPr>
+        <w:t xml:space="preserve"> Architecture</w:t>
+      </w:r>
+      <w:r>
+        <w:rPr>
+          <w:b/>
+          <w:bCs/>
+          <w:sz w:val="28"/>
+          <w:szCs w:val="28"/>
+        </w:rPr>
+        <w:t xml:space="preserve"> with </w:t>
+      </w:r>
+      <w:proofErr w:type="spellStart"/>
+      <w:r>
+        <w:rPr>
+          <w:b/>
+          <w:bCs/>
+          <w:sz w:val="28"/>
+          <w:szCs w:val="28"/>
+        </w:rPr>
+        <w:t>Keras</w:t>
+      </w:r>
+      <w:proofErr w:type="spellEnd"/>
+      <w:r>
+        <w:rPr>
+          <w:b/>
+          <w:bCs/>
+          <w:sz w:val="28"/>
+          <w:szCs w:val="28"/>
+        </w:rPr>
+        <w:t>:</w:t>
+      </w:r>
+    </w:p>
+    <w:p>
+      <w:pPr>
+        <w:jc w:val="both"/>
+        <w:rPr>
+          <w:sz w:val="44"/>
+          <w:szCs w:val="44"/>
+          <w:u w:val="single"/>
+        </w:rPr>
+      </w:pPr>
+      <w:r>
+        <w:rPr>
+          <w:sz w:val="44"/>
+          <w:szCs w:val="44"/>
+          <w:u w:val="single"/>
+        </w:rPr>
+        <w:drawing>
+          <wp:inline distT="0" distB="0" distL="0" distR="0" wp14:anchorId="3732960C" wp14:editId="10C59135">
+            <wp:extent cx="5731510" cy="5078730"/>
+            <wp:effectExtent l="0" t="0" r="2540" b="7620"/>
+            <wp:docPr id="911654856" name="Picture 1"/>
+            <wp:cNvGraphicFramePr>
+              <a:graphicFrameLocks xmlns:a="http://schemas.openxmlformats.org/drawingml/2006/main" noChangeAspect="1"/>
+            </wp:cNvGraphicFramePr>
+            <a:graphic xmlns:a="http://schemas.openxmlformats.org/drawingml/2006/main">
+              <a:graphicData uri="http://schemas.openxmlformats.org/drawingml/2006/picture">
+                <pic:pic xmlns:pic="http://schemas.openxmlformats.org/drawingml/2006/picture">
+                  <pic:nvPicPr>
+                    <pic:cNvPr id="911654856" name=""/>
+                    <pic:cNvPicPr/>
+                  </pic:nvPicPr>
+                  <pic:blipFill>
+                    <a:blip r:embed="rId8"/>
+                    <a:stretch>
+                      <a:fillRect/>
+                    </a:stretch>
+                  </pic:blipFill>
+                  <pic:spPr>
+                    <a:xfrm>
+                      <a:off x="0" y="0"/>
+                      <a:ext cx="5731510" cy="5078730"/>
+                    </a:xfrm>
+                    <a:prstGeom prst="rect">
+                      <a:avLst/>
+                    </a:prstGeom>
+                  </pic:spPr>
+                </pic:pic>
+              </a:graphicData>
+            </a:graphic>
+          </wp:inline>
+        </w:drawing>
+      </w:r>
+    </w:p>
+    <w:p>
+      <w:pPr>
+        <w:jc w:val="both"/>
+        <w:rPr>
+          <w:sz w:val="44"/>
+          <w:szCs w:val="44"/>
+          <w:u w:val="single"/>
+        </w:rPr>
+      </w:pPr>
+      <w:r>
+        <w:rPr>
+          <w:sz w:val="44"/>
+          <w:szCs w:val="44"/>
+          <w:u w:val="single"/>
+        </w:rPr>
+        <w:drawing>
+          <wp:inline distT="0" distB="0" distL="0" distR="0" wp14:anchorId="184AB60E" wp14:editId="2AA03D61">
+            <wp:extent cx="5731510" cy="1503680"/>
+            <wp:effectExtent l="0" t="0" r="2540" b="1270"/>
+            <wp:docPr id="515909584" name="Picture 1"/>
+            <wp:cNvGraphicFramePr>
+              <a:graphicFrameLocks xmlns:a="http://schemas.openxmlformats.org/drawingml/2006/main" noChangeAspect="1"/>
+            </wp:cNvGraphicFramePr>
+            <a:graphic xmlns:a="http://schemas.openxmlformats.org/drawingml/2006/main">
+              <a:graphicData uri="http://schemas.openxmlformats.org/drawingml/2006/picture">
+                <pic:pic xmlns:pic="http://schemas.openxmlformats.org/drawingml/2006/picture">
+                  <pic:nvPicPr>
+                    <pic:cNvPr id="515909584" name=""/>
+                    <pic:cNvPicPr/>
+                  </pic:nvPicPr>
+                  <pic:blipFill>
+                    <a:blip r:embed="rId9"/>
+                    <a:stretch>
+                      <a:fillRect/>
+                    </a:stretch>
+                  </pic:blipFill>
+                  <pic:spPr>
+                    <a:xfrm>
+                      <a:off x="0" y="0"/>
+                      <a:ext cx="5731510" cy="1503680"/>
+                    </a:xfrm>
+                    <a:prstGeom prst="rect">
+                      <a:avLst/>
+                    </a:prstGeom>
+                  </pic:spPr>
+                </pic:pic>
+              </a:graphicData>
+            </a:graphic>
+          </wp:inline>
+        </w:drawing>
+      </w:r>
+    </w:p>
+    <w:p>
+      <w:pPr>
+        <w:jc w:val="both"/>
+        <w:rPr>
+          <w:sz w:val="28"/>
+          <w:szCs w:val="28"/>
+        </w:rPr>
+      </w:pPr>
+      <w:r>
+        <w:rPr>
+          <w:sz w:val="28"/>
+          <w:szCs w:val="28"/>
+        </w:rPr>
+        <w:t>Model Accuracy i</w:t>
+      </w:r>
+      <w:r>
+        <w:rPr>
+          <w:sz w:val="28"/>
+          <w:szCs w:val="28"/>
+        </w:rPr>
+        <w:t>s 0.9</w:t>
+      </w:r>
+      <w:r>
+        <w:rPr>
+          <w:sz w:val="28"/>
+          <w:szCs w:val="28"/>
+        </w:rPr>
+        <w:t>44</w:t>
+      </w:r>
+    </w:p>
+    <w:p>
+      <w:pPr>
+        <w:jc w:val="both"/>
+        <w:rPr>
+          <w:sz w:val="44"/>
+          <w:szCs w:val="44"/>
+          <w:u w:val="single"/>
+        </w:rPr>
+      </w:pPr>
+    </w:p>
+    <w:p>
+      <w:pPr>
+        <w:jc w:val="both"/>
+        <w:rPr>
+          <w:sz w:val="44"/>
+          <w:szCs w:val="44"/>
+          <w:u w:val="single"/>
+        </w:rPr>
+      </w:pPr>
+    </w:p>
+    <w:p>
+      <w:pPr>
+        <w:jc w:val="both"/>
+        <w:rPr>
+          <w:sz w:val="44"/>
+          <w:szCs w:val="44"/>
+          <w:u w:val="single"/>
+        </w:rPr>
+      </w:pPr>
+      <w:r>
+        <w:rPr>
+          <w:sz w:val="44"/>
+          <w:szCs w:val="44"/>
+          <w:u w:val="single"/>
+        </w:rPr>
+        <w:lastRenderedPageBreak/>
         <w:t>Lab 3</w:t>
       </w:r>
     </w:p>
@@ -170,13 +761,15 @@
           <w:sz w:val="44"/>
           <w:szCs w:val="44"/>
           <w:u w:val="single"/>
-        </w:rPr>
-      </w:pPr>
-      <w:r>
-        <w:rPr>
-          <w:sz w:val="44"/>
-          <w:szCs w:val="44"/>
-          <w:u w:val="single"/>
+          <w:lang w:val="de-DE"/>
+        </w:rPr>
+      </w:pPr>
+      <w:r>
+        <w:rPr>
+          <w:sz w:val="44"/>
+          <w:szCs w:val="44"/>
+          <w:u w:val="single"/>
+          <w:lang w:val="de-DE"/>
         </w:rPr>
         <w:t>Lab 4</w:t>
       </w:r>
@@ -188,27 +781,27 @@
           <w:sz w:val="44"/>
           <w:szCs w:val="44"/>
           <w:u w:val="single"/>
-        </w:rPr>
-      </w:pPr>
-    </w:p>
-    <w:p>
-      <w:pPr>
-        <w:jc w:val="both"/>
-        <w:rPr>
-          <w:sz w:val="44"/>
-          <w:szCs w:val="44"/>
-          <w:u w:val="single"/>
-          <w:lang w:val="de-DE"/>
-        </w:rPr>
-      </w:pPr>
-      <w:r>
-        <w:rPr>
-          <w:sz w:val="44"/>
-          <w:szCs w:val="44"/>
-          <w:u w:val="single"/>
-          <w:lang w:val="de-DE"/>
-        </w:rPr>
-        <w:lastRenderedPageBreak/>
+          <w:lang w:val="de-DE"/>
+        </w:rPr>
+      </w:pPr>
+    </w:p>
+    <w:p>
+      <w:pPr>
+        <w:jc w:val="both"/>
+        <w:rPr>
+          <w:sz w:val="44"/>
+          <w:szCs w:val="44"/>
+          <w:u w:val="single"/>
+          <w:lang w:val="de-DE"/>
+        </w:rPr>
+      </w:pPr>
+      <w:r>
+        <w:rPr>
+          <w:sz w:val="44"/>
+          <w:szCs w:val="44"/>
+          <w:u w:val="single"/>
+          <w:lang w:val="de-DE"/>
+        </w:rPr>
         <w:t>Lab 5</w:t>
       </w:r>
     </w:p>
@@ -354,13 +947,15 @@
           <w:sz w:val="44"/>
           <w:szCs w:val="44"/>
           <w:u w:val="single"/>
-        </w:rPr>
-      </w:pPr>
-      <w:r>
-        <w:rPr>
-          <w:sz w:val="44"/>
-          <w:szCs w:val="44"/>
-          <w:u w:val="single"/>
+          <w:lang w:val="de-DE"/>
+        </w:rPr>
+      </w:pPr>
+      <w:r>
+        <w:rPr>
+          <w:sz w:val="44"/>
+          <w:szCs w:val="44"/>
+          <w:u w:val="single"/>
+          <w:lang w:val="de-DE"/>
         </w:rPr>
         <w:t>Lab 10</w:t>
       </w:r>
@@ -372,6 +967,7 @@
           <w:sz w:val="44"/>
           <w:szCs w:val="44"/>
           <w:u w:val="single"/>
+          <w:lang w:val="de-DE"/>
         </w:rPr>
       </w:pPr>
     </w:p>
@@ -830,6 +1426,7 @@
   <w:style w:type="paragraph" w:default="1" w:styleId="Normal">
     <w:name w:val="Normal"/>
     <w:qFormat/>
+    <w:rsid w:val="005F0FCB"/>
   </w:style>
   <w:style w:type="character" w:default="1" w:styleId="DefaultParagraphFont">
     <w:name w:val="Default Paragraph Font"/>

</xml_diff>